<commit_message>
CC A4, CD lab 4 and 5, OOAD assignment 7, BC new paper
Signed-off-by: Vishwa-Mehta <vishwamehta2002@gmail.com>
</commit_message>
<xml_diff>
--- a/351_CC/Lab_and_Assignments/week8/F_PES2UG20CS389_Vishwa Mehul Mehta_E4.docx
+++ b/351_CC/Lab_and_Assignments/week8/F_PES2UG20CS389_Vishwa Mehul Mehta_E4.docx
@@ -25,7 +25,7 @@
           <w:b/>
           <w:sz w:val="32"/>
         </w:rPr>
-        <w:t>Assignment</w:t>
+        <w:t>Experiment</w:t>
       </w:r>
       <w:r>
         <w:rPr>
@@ -56,23 +56,7 @@
           <w:rFonts w:ascii="Fira Code Light" w:hAnsi="Fira Code Light" w:cs="Fira Code Light"/>
           <w:sz w:val="24"/>
         </w:rPr>
-        <w:t xml:space="preserve">: Vishwa </w:t>
-      </w:r>
-      <w:proofErr w:type="spellStart"/>
-      <w:r>
-        <w:rPr>
-          <w:rFonts w:ascii="Fira Code Light" w:hAnsi="Fira Code Light" w:cs="Fira Code Light"/>
-          <w:sz w:val="24"/>
-        </w:rPr>
-        <w:t>Mehul</w:t>
-      </w:r>
-      <w:proofErr w:type="spellEnd"/>
-      <w:r>
-        <w:rPr>
-          <w:rFonts w:ascii="Fira Code Light" w:hAnsi="Fira Code Light" w:cs="Fira Code Light"/>
-          <w:sz w:val="24"/>
-        </w:rPr>
-        <w:t xml:space="preserve"> Mehta</w:t>
+        <w:t>: Vishwa Mehul Mehta</w:t>
       </w:r>
     </w:p>
     <w:p>
@@ -999,7 +983,7 @@
   <a:extraClrSchemeLst/>
   <a:extLst>
     <a:ext uri="{05A4C25C-085E-4340-85A3-A5531E510DB2}">
-      <thm15:themeFamily xmlns="" xmlns:thm15="http://schemas.microsoft.com/office/thememl/2012/main" name="Office Theme" id="{62F939B6-93AF-4DB8-9C6B-D6C7DFDC589F}" vid="{4A3C46E8-61CC-4603-A589-7422A47A8E4A}"/>
+      <thm15:themeFamily xmlns:thm15="http://schemas.microsoft.com/office/thememl/2012/main" xmlns="" name="Office Theme" id="{62F939B6-93AF-4DB8-9C6B-D6C7DFDC589F}" vid="{4A3C46E8-61CC-4603-A589-7422A47A8E4A}"/>
     </a:ext>
   </a:extLst>
 </a:theme>

</xml_diff>